<commit_message>
Player against Player almost fully working, just missing game_over functions
</commit_message>
<xml_diff>
--- a/Relatório.docx
+++ b/Relatório.docx
@@ -36,6 +36,7 @@
       </w:pPr>
       <w:bookmarkStart w:id="1" w:name="_tw1oef5gbz8v" w:colFirst="0" w:colLast="0"/>
       <w:bookmarkEnd w:id="1"/>
+      <w:proofErr w:type="spellStart"/>
       <w:r>
         <w:rPr>
           <w:b w:val="0"/>
@@ -43,8 +44,49 @@
           <w:sz w:val="72"/>
           <w:szCs w:val="72"/>
         </w:rPr>
-        <w:t>Programação em Lógica</w:t>
-      </w:r>
+        <w:t>Programação</w:t>
+      </w:r>
+      <w:proofErr w:type="spellEnd"/>
+      <w:r>
+        <w:rPr>
+          <w:b w:val="0"/>
+          <w:color w:val="A61C00"/>
+          <w:sz w:val="72"/>
+          <w:szCs w:val="72"/>
+        </w:rPr>
+        <w:t xml:space="preserve"> </w:t>
+      </w:r>
+      <w:proofErr w:type="spellStart"/>
+      <w:r>
+        <w:rPr>
+          <w:b w:val="0"/>
+          <w:color w:val="A61C00"/>
+          <w:sz w:val="72"/>
+          <w:szCs w:val="72"/>
+        </w:rPr>
+        <w:t>em</w:t>
+      </w:r>
+      <w:proofErr w:type="spellEnd"/>
+      <w:r>
+        <w:rPr>
+          <w:b w:val="0"/>
+          <w:color w:val="A61C00"/>
+          <w:sz w:val="72"/>
+          <w:szCs w:val="72"/>
+        </w:rPr>
+        <w:t xml:space="preserve"> </w:t>
+      </w:r>
+      <w:proofErr w:type="spellStart"/>
+      <w:r>
+        <w:rPr>
+          <w:b w:val="0"/>
+          <w:color w:val="A61C00"/>
+          <w:sz w:val="72"/>
+          <w:szCs w:val="72"/>
+        </w:rPr>
+        <w:t>Lógica</w:t>
+      </w:r>
+      <w:proofErr w:type="spellEnd"/>
       <w:r>
         <w:br/>
         <w:t>IRIS 4</w:t>
@@ -331,6 +373,7 @@
           <w:szCs w:val="36"/>
         </w:rPr>
       </w:pPr>
+      <w:proofErr w:type="spellStart"/>
       <w:r>
         <w:rPr>
           <w:b/>
@@ -341,6 +384,7 @@
         <w:lastRenderedPageBreak/>
         <w:t>Índice</w:t>
       </w:r>
+      <w:proofErr w:type="spellEnd"/>
     </w:p>
     <w:sdt>
       <w:sdtPr>
@@ -953,7 +997,35 @@
           <w:lang w:val="pt-PT"/>
         </w:rPr>
         <w:tab/>
-        <w:t>Iris é um jogo que existe desde 2019 e que foi criado por Craig Duncan. Este jogo de tabuleiro enquadra-se na categoria “Estratégia Abstrata” segue um mecanismo de “Construção de Padrões” e é da família “Combinatória”. Deste modo, é um jogo sem tema/enredo, cujo resultado não é dependente da sorte / do acaso. Para além disso, é um jogo desenvolvido de forma a ter 2 jogadores, em que os jogadores alternam os turnos.</w:t>
+        <w:t xml:space="preserve">Iris é um jogo que existe desde 2019 e que foi criado por </w:t>
+      </w:r>
+      <w:proofErr w:type="spellStart"/>
+      <w:r>
+        <w:rPr>
+          <w:lang w:val="pt-PT"/>
+        </w:rPr>
+        <w:t>Craig</w:t>
+      </w:r>
+      <w:proofErr w:type="spellEnd"/>
+      <w:r>
+        <w:rPr>
+          <w:lang w:val="pt-PT"/>
+        </w:rPr>
+        <w:t xml:space="preserve"> </w:t>
+      </w:r>
+      <w:proofErr w:type="spellStart"/>
+      <w:r>
+        <w:rPr>
+          <w:lang w:val="pt-PT"/>
+        </w:rPr>
+        <w:t>Duncan</w:t>
+      </w:r>
+      <w:proofErr w:type="spellEnd"/>
+      <w:r>
+        <w:rPr>
+          <w:lang w:val="pt-PT"/>
+        </w:rPr>
+        <w:t>. Este jogo de tabuleiro enquadra-se na categoria “Estratégia Abstrata” segue um mecanismo de “Construção de Padrões” e é da família “Combinatória”. Deste modo, é um jogo sem tema/enredo, cujo resultado não é dependente da sorte / do acaso. Para além disso, é um jogo desenvolvido de forma a ter 2 jogadores, em que os jogadores alternam os turnos.</w:t>
       </w:r>
     </w:p>
     <w:p>
@@ -985,7 +1057,21 @@
           <w:lang w:val="pt-PT"/>
         </w:rPr>
         <w:tab/>
-        <w:t>Para jogar este jogo, é necessário um tabuleiro “hexhex”, ou seja, um tabuleiro hexagonal com células hexagonais. As células que compõem o perímetro do tabuleiro são coloridas (formando as cores do arco-íris) e as restantes células são de cor cinzenta.</w:t>
+        <w:t>Para jogar este jogo, é necessário um tabuleiro “</w:t>
+      </w:r>
+      <w:proofErr w:type="spellStart"/>
+      <w:r>
+        <w:rPr>
+          <w:lang w:val="pt-PT"/>
+        </w:rPr>
+        <w:t>hexhex</w:t>
+      </w:r>
+      <w:proofErr w:type="spellEnd"/>
+      <w:r>
+        <w:rPr>
+          <w:lang w:val="pt-PT"/>
+        </w:rPr>
+        <w:t>”, ou seja, um tabuleiro hexagonal com células hexagonais. As células que compõem o perímetro do tabuleiro são coloridas (formando as cores do arco-íris) e as restantes células são de cor cinzenta.</w:t>
       </w:r>
     </w:p>
     <w:p>
@@ -1204,7 +1290,19 @@
         <w:rPr>
           <w:lang w:val="pt-PT"/>
         </w:rPr>
-        <w:t xml:space="preserve">, o jogador 1 deverá colocar uma única peça preta numa célula cinzenta à escolha. A partir daí, começando o jogador 2, cada jogador deverá colocar 2 peças em cada </w:t>
+        <w:t xml:space="preserve">, o jogador 1 deverá colocar uma única peça </w:t>
+      </w:r>
+      <w:r>
+        <w:rPr>
+          <w:lang w:val="pt-PT"/>
+        </w:rPr>
+        <w:t>branca</w:t>
+      </w:r>
+      <w:r>
+        <w:rPr>
+          <w:lang w:val="pt-PT"/>
+        </w:rPr>
+        <w:t xml:space="preserve"> numa célula cinzenta à escolha. A partir daí, começando o jogador 2, cada jogador deverá colocar 2 peças em cada </w:t>
       </w:r>
       <w:r>
         <w:rPr>
@@ -1212,8 +1310,6 @@
         </w:rPr>
         <w:t>jogada</w:t>
       </w:r>
-      <w:bookmarkStart w:id="11" w:name="_GoBack"/>
-      <w:bookmarkEnd w:id="11"/>
       <w:r>
         <w:rPr>
           <w:lang w:val="pt-PT"/>
@@ -1299,36 +1395,44 @@
           <w:lang w:val="pt-PT"/>
         </w:rPr>
       </w:pPr>
-      <w:bookmarkStart w:id="12" w:name="_ms7yofmwv88a" w:colFirst="0" w:colLast="0"/>
-      <w:bookmarkStart w:id="13" w:name="_Toc22325300"/>
+      <w:bookmarkStart w:id="11" w:name="_ms7yofmwv88a" w:colFirst="0" w:colLast="0"/>
+      <w:bookmarkStart w:id="12" w:name="_Toc22325300"/>
+      <w:bookmarkEnd w:id="11"/>
+      <w:r>
+        <w:rPr>
+          <w:lang w:val="pt-PT"/>
+        </w:rPr>
+        <w:t>Pontuação e Vencedor</w:t>
+      </w:r>
       <w:bookmarkEnd w:id="12"/>
-      <w:r>
-        <w:rPr>
-          <w:lang w:val="pt-PT"/>
-        </w:rPr>
-        <w:t>Pontuação e Vencedor</w:t>
-      </w:r>
+    </w:p>
+    <w:p>
+      <w:pPr>
+        <w:pBdr>
+          <w:top w:val="nil"/>
+          <w:left w:val="nil"/>
+          <w:bottom w:val="nil"/>
+          <w:right w:val="nil"/>
+          <w:between w:val="nil"/>
+        </w:pBdr>
+        <w:ind w:firstLine="720"/>
+        <w:rPr>
+          <w:lang w:val="pt-PT"/>
+        </w:rPr>
+      </w:pPr>
+      <w:r>
+        <w:rPr>
+          <w:lang w:val="pt-PT"/>
+        </w:rPr>
+        <w:t xml:space="preserve">Cada jogador deverá dividir as suas peças em grupos, sendo que cada grupo é constituído por peças adjacentes. Ganha o jogador que tiver o grupo com maior pontuação. Se os grupos de </w:t>
+      </w:r>
+      <w:bookmarkStart w:id="13" w:name="_GoBack"/>
       <w:bookmarkEnd w:id="13"/>
-    </w:p>
-    <w:p>
-      <w:pPr>
-        <w:pBdr>
-          <w:top w:val="nil"/>
-          <w:left w:val="nil"/>
-          <w:bottom w:val="nil"/>
-          <w:right w:val="nil"/>
-          <w:between w:val="nil"/>
-        </w:pBdr>
-        <w:ind w:firstLine="720"/>
-        <w:rPr>
-          <w:lang w:val="pt-PT"/>
-        </w:rPr>
-      </w:pPr>
-      <w:r>
-        <w:rPr>
-          <w:lang w:val="pt-PT"/>
-        </w:rPr>
-        <w:t>Cada jogador deverá dividir as suas peças em grupos, sendo que cada grupo é constituído por peças adjacentes. Ganha o jogador que tiver o grupo com maior pontuação. Se os grupos de maior pontuação dos dois jogadores possuírem a mesma pontuação, então comparam-se os grupos com 2ª maior pontuação, e assim consecutivamente, até ocorrer o desempate.</w:t>
+      <w:r>
+        <w:rPr>
+          <w:lang w:val="pt-PT"/>
+        </w:rPr>
+        <w:t>maior pontuação dos dois jogadores possuírem a mesma pontuação, então comparam-se os grupos com 2ª maior pontuação, e assim consecutivamente, até ocorrer o desempate.</w:t>
       </w:r>
     </w:p>
     <w:p>
@@ -1483,11 +1587,19 @@
         </w:rPr>
         <w:t>(</w:t>
       </w:r>
-      <w:r>
-        <w:rPr>
-          <w:lang w:val="pt-PT"/>
-        </w:rPr>
-        <w:t>length/2</w:t>
+      <w:proofErr w:type="spellStart"/>
+      <w:r>
+        <w:rPr>
+          <w:lang w:val="pt-PT"/>
+        </w:rPr>
+        <w:t>length</w:t>
+      </w:r>
+      <w:proofErr w:type="spellEnd"/>
+      <w:r>
+        <w:rPr>
+          <w:lang w:val="pt-PT"/>
+        </w:rPr>
+        <w:t>/2</w:t>
       </w:r>
       <w:r>
         <w:rPr>
@@ -1507,17 +1619,39 @@
         </w:rPr>
         <w:t>(</w:t>
       </w:r>
-      <w:r>
-        <w:rPr>
-          <w:lang w:val="pt-PT"/>
-        </w:rPr>
-        <w:t>length/2</w:t>
-      </w:r>
-      <w:r>
-        <w:rPr>
-          <w:lang w:val="pt-PT"/>
-        </w:rPr>
-        <w:t>)+1</w:t>
+      <w:proofErr w:type="spellStart"/>
+      <w:r>
+        <w:rPr>
+          <w:lang w:val="pt-PT"/>
+        </w:rPr>
+        <w:t>length</w:t>
+      </w:r>
+      <w:proofErr w:type="spellEnd"/>
+      <w:r>
+        <w:rPr>
+          <w:lang w:val="pt-PT"/>
+        </w:rPr>
+        <w:t>/</w:t>
+      </w:r>
+      <w:proofErr w:type="gramStart"/>
+      <w:r>
+        <w:rPr>
+          <w:lang w:val="pt-PT"/>
+        </w:rPr>
+        <w:t>2</w:t>
+      </w:r>
+      <w:r>
+        <w:rPr>
+          <w:lang w:val="pt-PT"/>
+        </w:rPr>
+        <w:t>)+</w:t>
+      </w:r>
+      <w:proofErr w:type="gramEnd"/>
+      <w:r>
+        <w:rPr>
+          <w:lang w:val="pt-PT"/>
+        </w:rPr>
+        <w:t>1</w:t>
       </w:r>
       <w:r>
         <w:rPr>
@@ -1531,13 +1665,23 @@
         </w:rPr>
         <w:t xml:space="preserve"> </w:t>
       </w:r>
+      <w:proofErr w:type="spellStart"/>
       <w:r>
         <w:rPr>
           <w:i/>
           <w:iCs/>
           <w:lang w:val="pt-PT"/>
         </w:rPr>
-        <w:t xml:space="preserve">hexhex, </w:t>
+        <w:t>hexhex</w:t>
+      </w:r>
+      <w:proofErr w:type="spellEnd"/>
+      <w:r>
+        <w:rPr>
+          <w:i/>
+          <w:iCs/>
+          <w:lang w:val="pt-PT"/>
+        </w:rPr>
+        <w:t xml:space="preserve">, </w:t>
       </w:r>
       <w:r>
         <w:rPr>
@@ -1637,6 +1781,7 @@
         </w:rPr>
         <w:t xml:space="preserve"> </w:t>
       </w:r>
+      <w:proofErr w:type="gramStart"/>
       <w:r>
         <w:rPr>
           <w:lang w:val="pt-PT"/>
@@ -1653,7 +1798,14 @@
         <w:rPr>
           <w:lang w:val="pt-PT"/>
         </w:rPr>
-        <w:t>[B,B,B,B,B,B,B,B]</w:t>
+        <w:t>[</w:t>
+      </w:r>
+      <w:proofErr w:type="gramEnd"/>
+      <w:r>
+        <w:rPr>
+          <w:lang w:val="pt-PT"/>
+        </w:rPr>
+        <w:t>B,B,B,B,B,B,B,B]</w:t>
       </w:r>
     </w:p>
     <w:p>
@@ -1674,7 +1826,21 @@
         <w:rPr>
           <w:lang w:val="pt-PT"/>
         </w:rPr>
-        <w:t>[B,B,B,B,B,B,B,B,B]</w:t>
+        <w:t>[</w:t>
+      </w:r>
+      <w:proofErr w:type="gramStart"/>
+      <w:r>
+        <w:rPr>
+          <w:lang w:val="pt-PT"/>
+        </w:rPr>
+        <w:t>B,B</w:t>
+      </w:r>
+      <w:proofErr w:type="gramEnd"/>
+      <w:r>
+        <w:rPr>
+          <w:lang w:val="pt-PT"/>
+        </w:rPr>
+        <w:t>,B,B,B,B,B,B,B]</w:t>
       </w:r>
     </w:p>
     <w:p>
@@ -1695,7 +1861,21 @@
         <w:rPr>
           <w:lang w:val="pt-PT"/>
         </w:rPr>
-        <w:t>[B,B,B,B,B,B,B,B,B,B]</w:t>
+        <w:t>[</w:t>
+      </w:r>
+      <w:proofErr w:type="gramStart"/>
+      <w:r>
+        <w:rPr>
+          <w:lang w:val="pt-PT"/>
+        </w:rPr>
+        <w:t>B,B</w:t>
+      </w:r>
+      <w:proofErr w:type="gramEnd"/>
+      <w:r>
+        <w:rPr>
+          <w:lang w:val="pt-PT"/>
+        </w:rPr>
+        <w:t>,B,B,B,B,B,B,B,B]</w:t>
       </w:r>
     </w:p>
     <w:p>
@@ -1780,7 +1960,15 @@
         <w:tab/>
       </w:r>
       <w:r>
-        <w:t>[B,B,B,B,B,B,B,B,B,B,B]</w:t>
+        <w:t>[</w:t>
+      </w:r>
+      <w:proofErr w:type="gramStart"/>
+      <w:r>
+        <w:t>B,B</w:t>
+      </w:r>
+      <w:proofErr w:type="gramEnd"/>
+      <w:r>
+        <w:t>,B,B,B,B,B,B,B,B,B]</w:t>
       </w:r>
     </w:p>
     <w:p>
@@ -1790,7 +1978,15 @@
       </w:pPr>
       <w:r>
         <w:tab/>
-        <w:t>[B,B,B,B,B,B,B,B,B,B,B,B]</w:t>
+        <w:t>[</w:t>
+      </w:r>
+      <w:proofErr w:type="gramStart"/>
+      <w:r>
+        <w:t>B,B</w:t>
+      </w:r>
+      <w:proofErr w:type="gramEnd"/>
+      <w:r>
+        <w:t>,B,B,B,B,B,B,B,B,B,B]</w:t>
       </w:r>
     </w:p>
     <w:p>
@@ -1800,7 +1996,15 @@
       </w:pPr>
       <w:r>
         <w:tab/>
-        <w:t>[B,B,B,B,B,B,B,B,B,B,B,B,B]</w:t>
+        <w:t>[</w:t>
+      </w:r>
+      <w:proofErr w:type="gramStart"/>
+      <w:r>
+        <w:t>B,B</w:t>
+      </w:r>
+      <w:proofErr w:type="gramEnd"/>
+      <w:r>
+        <w:t>,B,B,B,B,B,B,B,B,B,B,B]</w:t>
       </w:r>
     </w:p>
     <w:p>
@@ -1810,7 +2014,15 @@
       </w:pPr>
       <w:r>
         <w:tab/>
-        <w:t>[B,B,B,B,B,B,B,B,B,B,B,B,B,B]</w:t>
+        <w:t>[</w:t>
+      </w:r>
+      <w:proofErr w:type="gramStart"/>
+      <w:r>
+        <w:t>B,B</w:t>
+      </w:r>
+      <w:proofErr w:type="gramEnd"/>
+      <w:r>
+        <w:t>,B,B,B,B,B,B,B,B,B,B,B,B]</w:t>
       </w:r>
     </w:p>
     <w:p>
@@ -1820,7 +2032,15 @@
       </w:pPr>
       <w:r>
         <w:tab/>
-        <w:t>[B,B,B,B,B,B,B,B,B,B,B,B,B,B,B]</w:t>
+        <w:t>[</w:t>
+      </w:r>
+      <w:proofErr w:type="gramStart"/>
+      <w:r>
+        <w:t>B,B</w:t>
+      </w:r>
+      <w:proofErr w:type="gramEnd"/>
+      <w:r>
+        <w:t>,B,B,B,B,B,B,B,B,B,B,B,B,B]</w:t>
       </w:r>
     </w:p>
     <w:p>
@@ -1830,7 +2050,15 @@
       </w:pPr>
       <w:r>
         <w:tab/>
-        <w:t>[B,B,B,B,B,B,B,B,B,B,B,B,B,B]</w:t>
+        <w:t>[</w:t>
+      </w:r>
+      <w:proofErr w:type="gramStart"/>
+      <w:r>
+        <w:t>B,B</w:t>
+      </w:r>
+      <w:proofErr w:type="gramEnd"/>
+      <w:r>
+        <w:t>,B,B,B,B,B,B,B,B,B,B,B,B]</w:t>
       </w:r>
     </w:p>
     <w:p>
@@ -1840,7 +2068,15 @@
       </w:pPr>
       <w:r>
         <w:tab/>
-        <w:t>[B,B,B,B,B,B,B,B,B,B,B,B,B]</w:t>
+        <w:t>[</w:t>
+      </w:r>
+      <w:proofErr w:type="gramStart"/>
+      <w:r>
+        <w:t>B,B</w:t>
+      </w:r>
+      <w:proofErr w:type="gramEnd"/>
+      <w:r>
+        <w:t>,B,B,B,B,B,B,B,B,B,B,B]</w:t>
       </w:r>
     </w:p>
     <w:p>
@@ -1850,7 +2086,15 @@
       </w:pPr>
       <w:r>
         <w:tab/>
-        <w:t>[B,B,B,B,B,B,B,B,B,B,B,B]</w:t>
+        <w:t>[</w:t>
+      </w:r>
+      <w:proofErr w:type="gramStart"/>
+      <w:r>
+        <w:t>B,B</w:t>
+      </w:r>
+      <w:proofErr w:type="gramEnd"/>
+      <w:r>
+        <w:t>,B,B,B,B,B,B,B,B,B,B]</w:t>
       </w:r>
     </w:p>
     <w:p>
@@ -1860,7 +2104,15 @@
       </w:pPr>
       <w:r>
         <w:tab/>
-        <w:t>[B,B,B,B,B,B,B,B,B,B,B]</w:t>
+        <w:t>[</w:t>
+      </w:r>
+      <w:proofErr w:type="gramStart"/>
+      <w:r>
+        <w:t>B,B</w:t>
+      </w:r>
+      <w:proofErr w:type="gramEnd"/>
+      <w:r>
+        <w:t>,B,B,B,B,B,B,B,B,B]</w:t>
       </w:r>
     </w:p>
     <w:p>
@@ -1870,7 +2122,15 @@
       </w:pPr>
       <w:r>
         <w:tab/>
-        <w:t>[B,B,B,B,B,B,B,B,B,B]</w:t>
+        <w:t>[</w:t>
+      </w:r>
+      <w:proofErr w:type="gramStart"/>
+      <w:r>
+        <w:t>B,B</w:t>
+      </w:r>
+      <w:proofErr w:type="gramEnd"/>
+      <w:r>
+        <w:t>,B,B,B,B,B,B,B,B]</w:t>
       </w:r>
     </w:p>
     <w:p>
@@ -1880,7 +2140,15 @@
       </w:pPr>
       <w:r>
         <w:tab/>
-        <w:t>[B,B,B,B,B,B,B,B,B]</w:t>
+        <w:t>[</w:t>
+      </w:r>
+      <w:proofErr w:type="gramStart"/>
+      <w:r>
+        <w:t>B,B</w:t>
+      </w:r>
+      <w:proofErr w:type="gramEnd"/>
+      <w:r>
+        <w:t>,B,B,B,B,B,B,B]</w:t>
       </w:r>
     </w:p>
     <w:p>
@@ -1890,7 +2158,15 @@
       </w:pPr>
       <w:r>
         <w:tab/>
-        <w:t xml:space="preserve">     [B,B,B,B,B,B,B,B]</w:t>
+        <w:t xml:space="preserve">     [</w:t>
+      </w:r>
+      <w:proofErr w:type="gramStart"/>
+      <w:r>
+        <w:t>B,B</w:t>
+      </w:r>
+      <w:proofErr w:type="gramEnd"/>
+      <w:r>
+        <w:t>,B,B,B,B,B,B]</w:t>
       </w:r>
       <w:r>
         <w:t xml:space="preserve"> </w:t>
@@ -1943,6 +2219,7 @@
           <w:lang w:val="pt-PT"/>
         </w:rPr>
       </w:pPr>
+      <w:proofErr w:type="gramStart"/>
       <w:r>
         <w:rPr>
           <w:lang w:val="pt-PT"/>
@@ -1959,7 +2236,14 @@
         <w:rPr>
           <w:lang w:val="pt-PT"/>
         </w:rPr>
-        <w:t>[B,B,B,1,B,B,B,B]</w:t>
+        <w:t>[</w:t>
+      </w:r>
+      <w:proofErr w:type="gramEnd"/>
+      <w:r>
+        <w:rPr>
+          <w:lang w:val="pt-PT"/>
+        </w:rPr>
+        <w:t>B,B,B,1,B,B,B,B]</w:t>
       </w:r>
     </w:p>
     <w:p>
@@ -1974,7 +2258,21 @@
         <w:rPr>
           <w:lang w:val="pt-PT"/>
         </w:rPr>
-        <w:t>[B,B,B,2,B,B,B,B,B]</w:t>
+        <w:t>[</w:t>
+      </w:r>
+      <w:proofErr w:type="gramStart"/>
+      <w:r>
+        <w:rPr>
+          <w:lang w:val="pt-PT"/>
+        </w:rPr>
+        <w:t>B,B</w:t>
+      </w:r>
+      <w:proofErr w:type="gramEnd"/>
+      <w:r>
+        <w:rPr>
+          <w:lang w:val="pt-PT"/>
+        </w:rPr>
+        <w:t>,B,2,B,B,B,B,B]</w:t>
       </w:r>
     </w:p>
     <w:p>
@@ -1989,7 +2287,21 @@
         <w:rPr>
           <w:lang w:val="pt-PT"/>
         </w:rPr>
-        <w:t>[B,B,B,B,B,B,B,B,B,B]</w:t>
+        <w:t>[</w:t>
+      </w:r>
+      <w:proofErr w:type="gramStart"/>
+      <w:r>
+        <w:rPr>
+          <w:lang w:val="pt-PT"/>
+        </w:rPr>
+        <w:t>B,B</w:t>
+      </w:r>
+      <w:proofErr w:type="gramEnd"/>
+      <w:r>
+        <w:rPr>
+          <w:lang w:val="pt-PT"/>
+        </w:rPr>
+        <w:t>,B,B,B,B,B,B,B,B]</w:t>
       </w:r>
     </w:p>
     <w:p>
@@ -2073,7 +2385,15 @@
         </w:drawing>
       </w:r>
       <w:r>
-        <w:t>[B,B,B,B,B,2,B,B,B,B,B]</w:t>
+        <w:t>[</w:t>
+      </w:r>
+      <w:proofErr w:type="gramStart"/>
+      <w:r>
+        <w:t>B,B</w:t>
+      </w:r>
+      <w:proofErr w:type="gramEnd"/>
+      <w:r>
+        <w:t>,B,B,B,2,B,B,B,B,B]</w:t>
       </w:r>
     </w:p>
     <w:p>
@@ -2082,7 +2402,15 @@
         <w:jc w:val="center"/>
       </w:pPr>
       <w:r>
-        <w:t>[B,B,B,B,1,B,B,B,1,B,B,B]</w:t>
+        <w:t>[</w:t>
+      </w:r>
+      <w:proofErr w:type="gramStart"/>
+      <w:r>
+        <w:t>B,B</w:t>
+      </w:r>
+      <w:proofErr w:type="gramEnd"/>
+      <w:r>
+        <w:t>,B,B,1,B,B,B,1,B,B,B]</w:t>
       </w:r>
     </w:p>
     <w:p>
@@ -2091,7 +2419,15 @@
         <w:jc w:val="center"/>
       </w:pPr>
       <w:r>
-        <w:t>[B,B,B,B,B,B,1,B,B,B,B,B,B]</w:t>
+        <w:t>[</w:t>
+      </w:r>
+      <w:proofErr w:type="gramStart"/>
+      <w:r>
+        <w:t>B,B</w:t>
+      </w:r>
+      <w:proofErr w:type="gramEnd"/>
+      <w:r>
+        <w:t>,B,B,B,B,1,B,B,B,B,B,B]</w:t>
       </w:r>
     </w:p>
     <w:p>
@@ -2100,7 +2436,15 @@
         <w:jc w:val="center"/>
       </w:pPr>
       <w:r>
-        <w:t>[B,B,B,1,B,B,B,B,B,B,B,B,B,B]</w:t>
+        <w:t>[</w:t>
+      </w:r>
+      <w:proofErr w:type="gramStart"/>
+      <w:r>
+        <w:t>B,B</w:t>
+      </w:r>
+      <w:proofErr w:type="gramEnd"/>
+      <w:r>
+        <w:t>,B,1,B,B,B,B,B,B,B,B,B,B]</w:t>
       </w:r>
     </w:p>
     <w:p>
@@ -2109,7 +2453,15 @@
         <w:jc w:val="center"/>
       </w:pPr>
       <w:r>
-        <w:t>[B,B,B,B,</w:t>
+        <w:t>[</w:t>
+      </w:r>
+      <w:proofErr w:type="gramStart"/>
+      <w:r>
+        <w:t>B,B</w:t>
+      </w:r>
+      <w:proofErr w:type="gramEnd"/>
+      <w:r>
+        <w:t>,B,B,</w:t>
       </w:r>
       <w:r>
         <w:t>B,</w:t>
@@ -2124,7 +2476,15 @@
         <w:jc w:val="center"/>
       </w:pPr>
       <w:r>
-        <w:t>[B,B,B,B,B,B,B,B,B,B,B,B,B</w:t>
+        <w:t>[</w:t>
+      </w:r>
+      <w:proofErr w:type="gramStart"/>
+      <w:r>
+        <w:t>B,B</w:t>
+      </w:r>
+      <w:proofErr w:type="gramEnd"/>
+      <w:r>
+        <w:t>,B,B,B,B,B,B,B,B,B,B,B</w:t>
       </w:r>
       <w:r>
         <w:t>,B</w:t>
@@ -2139,7 +2499,15 @@
         <w:jc w:val="center"/>
       </w:pPr>
       <w:r>
-        <w:t>[B,B,B,B,B,B,B,B,B,B,B,B,B]</w:t>
+        <w:t>[</w:t>
+      </w:r>
+      <w:proofErr w:type="gramStart"/>
+      <w:r>
+        <w:t>B,B</w:t>
+      </w:r>
+      <w:proofErr w:type="gramEnd"/>
+      <w:r>
+        <w:t>,B,B,B,B,B,B,B,B,B,B,B]</w:t>
       </w:r>
     </w:p>
     <w:p>
@@ -2148,10 +2516,18 @@
         <w:jc w:val="center"/>
       </w:pPr>
       <w:r>
-        <w:t>[B,</w:t>
-      </w:r>
+        <w:t>[</w:t>
+      </w:r>
+      <w:proofErr w:type="gramStart"/>
       <w:r>
         <w:t>B,</w:t>
+      </w:r>
+      <w:r>
+        <w:t>B</w:t>
+      </w:r>
+      <w:proofErr w:type="gramEnd"/>
+      <w:r>
+        <w:t>,</w:t>
       </w:r>
       <w:r>
         <w:t>B,2,B,B,B,B,B,B,B,B]</w:t>
@@ -2163,7 +2539,15 @@
         <w:jc w:val="center"/>
       </w:pPr>
       <w:r>
-        <w:t>[B,B,</w:t>
+        <w:t>[</w:t>
+      </w:r>
+      <w:proofErr w:type="gramStart"/>
+      <w:r>
+        <w:t>B,B</w:t>
+      </w:r>
+      <w:proofErr w:type="gramEnd"/>
+      <w:r>
+        <w:t>,</w:t>
       </w:r>
       <w:r>
         <w:t>B,</w:t>
@@ -2178,7 +2562,15 @@
         <w:jc w:val="center"/>
       </w:pPr>
       <w:r>
-        <w:t>[B,B,B,</w:t>
+        <w:t>[</w:t>
+      </w:r>
+      <w:proofErr w:type="gramStart"/>
+      <w:r>
+        <w:t>B,B</w:t>
+      </w:r>
+      <w:proofErr w:type="gramEnd"/>
+      <w:r>
+        <w:t>,B,</w:t>
       </w:r>
       <w:r>
         <w:t>B,</w:t>
@@ -2199,7 +2591,21 @@
         <w:rPr>
           <w:lang w:val="pt-PT"/>
         </w:rPr>
-        <w:t>[B,2,B,B</w:t>
+        <w:t>[B,</w:t>
+      </w:r>
+      <w:proofErr w:type="gramStart"/>
+      <w:r>
+        <w:rPr>
+          <w:lang w:val="pt-PT"/>
+        </w:rPr>
+        <w:t>2,B</w:t>
+      </w:r>
+      <w:proofErr w:type="gramEnd"/>
+      <w:r>
+        <w:rPr>
+          <w:lang w:val="pt-PT"/>
+        </w:rPr>
+        <w:t>,B</w:t>
       </w:r>
       <w:r>
         <w:rPr>
@@ -2226,7 +2632,21 @@
         <w:rPr>
           <w:lang w:val="pt-PT"/>
         </w:rPr>
-        <w:t>[2,B,B,2,1,1,2,1] ]</w:t>
+        <w:t>[</w:t>
+      </w:r>
+      <w:proofErr w:type="gramStart"/>
+      <w:r>
+        <w:rPr>
+          <w:lang w:val="pt-PT"/>
+        </w:rPr>
+        <w:t>2,B</w:t>
+      </w:r>
+      <w:proofErr w:type="gramEnd"/>
+      <w:r>
+        <w:rPr>
+          <w:lang w:val="pt-PT"/>
+        </w:rPr>
+        <w:t>,B,2,1,1,2,1] ]</w:t>
       </w:r>
       <w:r>
         <w:rPr>
@@ -2359,6 +2779,7 @@
           <w:lang w:val="pt-PT"/>
         </w:rPr>
       </w:pPr>
+      <w:proofErr w:type="gramStart"/>
       <w:r>
         <w:rPr>
           <w:lang w:val="pt-PT"/>
@@ -2376,7 +2797,14 @@
         <w:rPr>
           <w:lang w:val="pt-PT"/>
         </w:rPr>
-        <w:t>[1,2,1,1,2,1,2,2],</w:t>
+        <w:t>[</w:t>
+      </w:r>
+      <w:proofErr w:type="gramEnd"/>
+      <w:r>
+        <w:rPr>
+          <w:lang w:val="pt-PT"/>
+        </w:rPr>
+        <w:t>1,2,1,1,2,1,2,2],</w:t>
       </w:r>
     </w:p>
     <w:p>
@@ -2667,8 +3095,16 @@
         <w:rPr>
           <w:lang w:val="pt-PT"/>
         </w:rPr>
-        <w:t>[2,2,1,2,1,1,2,1]  ]</w:t>
-      </w:r>
+        <w:t>[2,2,1,2,1,1,2,1</w:t>
+      </w:r>
+      <w:proofErr w:type="gramStart"/>
+      <w:r>
+        <w:rPr>
+          <w:lang w:val="pt-PT"/>
+        </w:rPr>
+        <w:t>]  ]</w:t>
+      </w:r>
+      <w:proofErr w:type="gramEnd"/>
       <w:r>
         <w:rPr>
           <w:lang w:val="pt-PT"/>
@@ -2804,13 +3240,23 @@
         </w:rPr>
         <w:t xml:space="preserve"> </w:t>
       </w:r>
+      <w:proofErr w:type="spellStart"/>
       <w:r>
         <w:rPr>
           <w:i/>
           <w:iCs/>
           <w:lang w:val="pt-PT"/>
         </w:rPr>
-        <w:t xml:space="preserve">hexhex </w:t>
+        <w:t>hexhex</w:t>
+      </w:r>
+      <w:proofErr w:type="spellEnd"/>
+      <w:r>
+        <w:rPr>
+          <w:i/>
+          <w:iCs/>
+          <w:lang w:val="pt-PT"/>
+        </w:rPr>
+        <w:t xml:space="preserve"> </w:t>
       </w:r>
       <w:r>
         <w:rPr>
@@ -2879,316 +3325,535 @@
           <w:lang w:val="en-US"/>
         </w:rPr>
       </w:pPr>
+      <w:proofErr w:type="gramStart"/>
       <w:r>
         <w:rPr>
           <w:lang w:val="en-US"/>
         </w:rPr>
-        <w:t>piece(1) :- write('1 ').</w:t>
-      </w:r>
-    </w:p>
-    <w:p>
-      <w:pPr>
-        <w:pBdr>
-          <w:top w:val="nil"/>
-          <w:left w:val="nil"/>
-          <w:bottom w:val="nil"/>
-          <w:right w:val="nil"/>
-          <w:between w:val="nil"/>
-        </w:pBdr>
-      </w:pPr>
-      <w:r>
-        <w:t>piece(b) :- write('B ').</w:t>
-      </w:r>
-    </w:p>
-    <w:p>
-      <w:pPr>
-        <w:pBdr>
-          <w:top w:val="nil"/>
-          <w:left w:val="nil"/>
-          <w:bottom w:val="nil"/>
-          <w:right w:val="nil"/>
-          <w:between w:val="nil"/>
-        </w:pBdr>
-      </w:pPr>
-      <w:r>
-        <w:t>piece(2) :- write('2 ').</w:t>
-      </w:r>
-    </w:p>
-    <w:p>
-      <w:pPr>
-        <w:pBdr>
-          <w:top w:val="nil"/>
-          <w:left w:val="nil"/>
-          <w:bottom w:val="nil"/>
-          <w:right w:val="nil"/>
-          <w:between w:val="nil"/>
-        </w:pBdr>
-      </w:pPr>
-      <w:r>
-        <w:t>drawSeparator(1) :- write('       /').</w:t>
-      </w:r>
-    </w:p>
-    <w:p>
-      <w:pPr>
-        <w:pBdr>
-          <w:top w:val="nil"/>
-          <w:left w:val="nil"/>
-          <w:bottom w:val="nil"/>
-          <w:right w:val="nil"/>
-          <w:between w:val="nil"/>
-        </w:pBdr>
-      </w:pPr>
-      <w:r>
-        <w:t>drawSeparator(2) :- write('      /').</w:t>
-      </w:r>
-    </w:p>
-    <w:p>
-      <w:pPr>
-        <w:pBdr>
-          <w:top w:val="nil"/>
-          <w:left w:val="nil"/>
-          <w:bottom w:val="nil"/>
-          <w:right w:val="nil"/>
-          <w:between w:val="nil"/>
-        </w:pBdr>
-      </w:pPr>
-      <w:r>
-        <w:t>drawSeparator(3) :- write('     /').</w:t>
-      </w:r>
-    </w:p>
-    <w:p>
-      <w:pPr>
-        <w:pBdr>
-          <w:top w:val="nil"/>
-          <w:left w:val="nil"/>
-          <w:bottom w:val="nil"/>
-          <w:right w:val="nil"/>
-          <w:between w:val="nil"/>
-        </w:pBdr>
-      </w:pPr>
-      <w:r>
-        <w:t>drawSeparator(4) :- write('    /').</w:t>
-      </w:r>
-    </w:p>
-    <w:p>
-      <w:pPr>
-        <w:pBdr>
-          <w:top w:val="nil"/>
-          <w:left w:val="nil"/>
-          <w:bottom w:val="nil"/>
-          <w:right w:val="nil"/>
-          <w:between w:val="nil"/>
-        </w:pBdr>
-      </w:pPr>
-      <w:r>
-        <w:t>drawSeparator(5) :- write('   /').</w:t>
-      </w:r>
-    </w:p>
-    <w:p>
-      <w:pPr>
-        <w:pBdr>
-          <w:top w:val="nil"/>
-          <w:left w:val="nil"/>
-          <w:bottom w:val="nil"/>
-          <w:right w:val="nil"/>
-          <w:between w:val="nil"/>
-        </w:pBdr>
-      </w:pPr>
-      <w:r>
-        <w:t>drawSeparator(6) :- write('  /').</w:t>
-      </w:r>
-    </w:p>
-    <w:p>
-      <w:pPr>
-        <w:pBdr>
-          <w:top w:val="nil"/>
-          <w:left w:val="nil"/>
-          <w:bottom w:val="nil"/>
-          <w:right w:val="nil"/>
-          <w:between w:val="nil"/>
-        </w:pBdr>
-      </w:pPr>
-      <w:r>
-        <w:t>drawSeparator(7) :- write(' /').</w:t>
-      </w:r>
-    </w:p>
-    <w:p>
-      <w:pPr>
-        <w:pBdr>
-          <w:top w:val="nil"/>
-          <w:left w:val="nil"/>
-          <w:bottom w:val="nil"/>
-          <w:right w:val="nil"/>
-          <w:between w:val="nil"/>
-        </w:pBdr>
-      </w:pPr>
-      <w:r>
-        <w:t>drawSeparator(8) :- write('|').</w:t>
-      </w:r>
-    </w:p>
-    <w:p>
-      <w:pPr>
-        <w:pBdr>
-          <w:top w:val="nil"/>
-          <w:left w:val="nil"/>
-          <w:bottom w:val="nil"/>
-          <w:right w:val="nil"/>
-          <w:between w:val="nil"/>
-        </w:pBdr>
-      </w:pPr>
-    </w:p>
-    <w:p>
-      <w:pPr>
-        <w:pBdr>
-          <w:top w:val="nil"/>
-          <w:left w:val="nil"/>
-          <w:bottom w:val="nil"/>
-          <w:right w:val="nil"/>
-          <w:between w:val="nil"/>
-        </w:pBdr>
-      </w:pPr>
-      <w:r>
-        <w:t>drawSeparator(9) :- write(' \\').</w:t>
-      </w:r>
-    </w:p>
-    <w:p>
-      <w:pPr>
-        <w:pBdr>
-          <w:top w:val="nil"/>
-          <w:left w:val="nil"/>
-          <w:bottom w:val="nil"/>
-          <w:right w:val="nil"/>
-          <w:between w:val="nil"/>
-        </w:pBdr>
-      </w:pPr>
-      <w:r>
-        <w:t>drawSeparator(10) :- write('  \\').</w:t>
-      </w:r>
-    </w:p>
-    <w:p>
-      <w:pPr>
-        <w:pBdr>
-          <w:top w:val="nil"/>
-          <w:left w:val="nil"/>
-          <w:bottom w:val="nil"/>
-          <w:right w:val="nil"/>
-          <w:between w:val="nil"/>
-        </w:pBdr>
-      </w:pPr>
-      <w:r>
-        <w:t>drawSeparator(11) :- write('   \\').</w:t>
-      </w:r>
-    </w:p>
-    <w:p>
-      <w:pPr>
-        <w:pBdr>
-          <w:top w:val="nil"/>
-          <w:left w:val="nil"/>
-          <w:bottom w:val="nil"/>
-          <w:right w:val="nil"/>
-          <w:between w:val="nil"/>
-        </w:pBdr>
-      </w:pPr>
-      <w:r>
-        <w:t>drawSeparator(12) :- write('    \\').</w:t>
-      </w:r>
-    </w:p>
-    <w:p>
-      <w:pPr>
-        <w:pBdr>
-          <w:top w:val="nil"/>
-          <w:left w:val="nil"/>
-          <w:bottom w:val="nil"/>
-          <w:right w:val="nil"/>
-          <w:between w:val="nil"/>
-        </w:pBdr>
-      </w:pPr>
-      <w:r>
-        <w:t>drawSeparator(13) :- write('     \\').</w:t>
-      </w:r>
-    </w:p>
-    <w:p>
-      <w:pPr>
-        <w:pBdr>
-          <w:top w:val="nil"/>
-          <w:left w:val="nil"/>
-          <w:bottom w:val="nil"/>
-          <w:right w:val="nil"/>
-          <w:between w:val="nil"/>
-        </w:pBdr>
-      </w:pPr>
-      <w:r>
-        <w:t>drawSeparator(14) :- write('      \\').</w:t>
-      </w:r>
-    </w:p>
-    <w:p>
-      <w:pPr>
-        <w:pBdr>
-          <w:top w:val="nil"/>
-          <w:left w:val="nil"/>
-          <w:bottom w:val="nil"/>
-          <w:right w:val="nil"/>
-          <w:between w:val="nil"/>
-        </w:pBdr>
-      </w:pPr>
-      <w:r>
-        <w:t>drawSeparator(15) :- write('       \\').</w:t>
-      </w:r>
-    </w:p>
-    <w:p>
-      <w:pPr>
-        <w:pBdr>
-          <w:top w:val="nil"/>
-          <w:left w:val="nil"/>
-          <w:bottom w:val="nil"/>
-          <w:right w:val="nil"/>
-          <w:between w:val="nil"/>
-        </w:pBdr>
-      </w:pPr>
-      <w:r>
-        <w:t>drawLine([], 1) :- write('\\ \n').</w:t>
-      </w:r>
-    </w:p>
-    <w:p>
-      <w:pPr>
-        <w:pBdr>
-          <w:top w:val="nil"/>
-          <w:left w:val="nil"/>
-          <w:bottom w:val="nil"/>
-          <w:right w:val="nil"/>
-          <w:between w:val="nil"/>
-        </w:pBdr>
-      </w:pPr>
-      <w:r>
-        <w:t>drawLine([], 2) :- write('| \n').</w:t>
-      </w:r>
-    </w:p>
-    <w:p>
-      <w:pPr>
-        <w:pBdr>
-          <w:top w:val="nil"/>
-          <w:left w:val="nil"/>
-          <w:bottom w:val="nil"/>
-          <w:right w:val="nil"/>
-          <w:between w:val="nil"/>
-        </w:pBdr>
-      </w:pPr>
-      <w:r>
-        <w:t>drawLine([], 3) :- write('/ \n').</w:t>
-      </w:r>
-    </w:p>
-    <w:p>
-      <w:pPr>
-        <w:pBdr>
-          <w:top w:val="nil"/>
-          <w:left w:val="nil"/>
-          <w:bottom w:val="nil"/>
-          <w:right w:val="nil"/>
-          <w:between w:val="nil"/>
-        </w:pBdr>
-      </w:pPr>
-      <w:r>
-        <w:t>drawLine([H | T], N) :- piece(H), drawLine(T, N).</w:t>
+        <w:t>piece(</w:t>
+      </w:r>
+      <w:proofErr w:type="gramEnd"/>
+      <w:r>
+        <w:rPr>
+          <w:lang w:val="en-US"/>
+        </w:rPr>
+        <w:t>1) :- write('1 ').</w:t>
+      </w:r>
+    </w:p>
+    <w:p>
+      <w:pPr>
+        <w:pBdr>
+          <w:top w:val="nil"/>
+          <w:left w:val="nil"/>
+          <w:bottom w:val="nil"/>
+          <w:right w:val="nil"/>
+          <w:between w:val="nil"/>
+        </w:pBdr>
+      </w:pPr>
+      <w:r>
+        <w:t>piece(b</w:t>
+      </w:r>
+      <w:proofErr w:type="gramStart"/>
+      <w:r>
+        <w:t>) :</w:t>
+      </w:r>
+      <w:proofErr w:type="gramEnd"/>
+      <w:r>
+        <w:t>- write('B ').</w:t>
+      </w:r>
+    </w:p>
+    <w:p>
+      <w:pPr>
+        <w:pBdr>
+          <w:top w:val="nil"/>
+          <w:left w:val="nil"/>
+          <w:bottom w:val="nil"/>
+          <w:right w:val="nil"/>
+          <w:between w:val="nil"/>
+        </w:pBdr>
+      </w:pPr>
+      <w:proofErr w:type="gramStart"/>
+      <w:r>
+        <w:t>piece(</w:t>
+      </w:r>
+      <w:proofErr w:type="gramEnd"/>
+      <w:r>
+        <w:t>2) :- write('2 ').</w:t>
+      </w:r>
+    </w:p>
+    <w:p>
+      <w:pPr>
+        <w:pBdr>
+          <w:top w:val="nil"/>
+          <w:left w:val="nil"/>
+          <w:bottom w:val="nil"/>
+          <w:right w:val="nil"/>
+          <w:between w:val="nil"/>
+        </w:pBdr>
+      </w:pPr>
+      <w:proofErr w:type="spellStart"/>
+      <w:proofErr w:type="gramStart"/>
+      <w:r>
+        <w:t>drawSeparator</w:t>
+      </w:r>
+      <w:proofErr w:type="spellEnd"/>
+      <w:r>
+        <w:t>(</w:t>
+      </w:r>
+      <w:proofErr w:type="gramEnd"/>
+      <w:r>
+        <w:t>1) :- write('       /').</w:t>
+      </w:r>
+    </w:p>
+    <w:p>
+      <w:pPr>
+        <w:pBdr>
+          <w:top w:val="nil"/>
+          <w:left w:val="nil"/>
+          <w:bottom w:val="nil"/>
+          <w:right w:val="nil"/>
+          <w:between w:val="nil"/>
+        </w:pBdr>
+      </w:pPr>
+      <w:proofErr w:type="spellStart"/>
+      <w:proofErr w:type="gramStart"/>
+      <w:r>
+        <w:t>drawSeparator</w:t>
+      </w:r>
+      <w:proofErr w:type="spellEnd"/>
+      <w:r>
+        <w:t>(</w:t>
+      </w:r>
+      <w:proofErr w:type="gramEnd"/>
+      <w:r>
+        <w:t>2) :- write('      /').</w:t>
+      </w:r>
+    </w:p>
+    <w:p>
+      <w:pPr>
+        <w:pBdr>
+          <w:top w:val="nil"/>
+          <w:left w:val="nil"/>
+          <w:bottom w:val="nil"/>
+          <w:right w:val="nil"/>
+          <w:between w:val="nil"/>
+        </w:pBdr>
+      </w:pPr>
+      <w:proofErr w:type="spellStart"/>
+      <w:proofErr w:type="gramStart"/>
+      <w:r>
+        <w:t>drawSeparator</w:t>
+      </w:r>
+      <w:proofErr w:type="spellEnd"/>
+      <w:r>
+        <w:t>(</w:t>
+      </w:r>
+      <w:proofErr w:type="gramEnd"/>
+      <w:r>
+        <w:t>3) :- write('     /').</w:t>
+      </w:r>
+    </w:p>
+    <w:p>
+      <w:pPr>
+        <w:pBdr>
+          <w:top w:val="nil"/>
+          <w:left w:val="nil"/>
+          <w:bottom w:val="nil"/>
+          <w:right w:val="nil"/>
+          <w:between w:val="nil"/>
+        </w:pBdr>
+      </w:pPr>
+      <w:proofErr w:type="spellStart"/>
+      <w:proofErr w:type="gramStart"/>
+      <w:r>
+        <w:t>drawSeparator</w:t>
+      </w:r>
+      <w:proofErr w:type="spellEnd"/>
+      <w:r>
+        <w:t>(</w:t>
+      </w:r>
+      <w:proofErr w:type="gramEnd"/>
+      <w:r>
+        <w:t>4) :- write('    /').</w:t>
+      </w:r>
+    </w:p>
+    <w:p>
+      <w:pPr>
+        <w:pBdr>
+          <w:top w:val="nil"/>
+          <w:left w:val="nil"/>
+          <w:bottom w:val="nil"/>
+          <w:right w:val="nil"/>
+          <w:between w:val="nil"/>
+        </w:pBdr>
+      </w:pPr>
+      <w:proofErr w:type="spellStart"/>
+      <w:proofErr w:type="gramStart"/>
+      <w:r>
+        <w:t>drawSeparator</w:t>
+      </w:r>
+      <w:proofErr w:type="spellEnd"/>
+      <w:r>
+        <w:t>(</w:t>
+      </w:r>
+      <w:proofErr w:type="gramEnd"/>
+      <w:r>
+        <w:t>5) :- write('   /').</w:t>
+      </w:r>
+    </w:p>
+    <w:p>
+      <w:pPr>
+        <w:pBdr>
+          <w:top w:val="nil"/>
+          <w:left w:val="nil"/>
+          <w:bottom w:val="nil"/>
+          <w:right w:val="nil"/>
+          <w:between w:val="nil"/>
+        </w:pBdr>
+      </w:pPr>
+      <w:proofErr w:type="spellStart"/>
+      <w:proofErr w:type="gramStart"/>
+      <w:r>
+        <w:t>drawSeparator</w:t>
+      </w:r>
+      <w:proofErr w:type="spellEnd"/>
+      <w:r>
+        <w:t>(</w:t>
+      </w:r>
+      <w:proofErr w:type="gramEnd"/>
+      <w:r>
+        <w:t>6) :- write('  /').</w:t>
+      </w:r>
+    </w:p>
+    <w:p>
+      <w:pPr>
+        <w:pBdr>
+          <w:top w:val="nil"/>
+          <w:left w:val="nil"/>
+          <w:bottom w:val="nil"/>
+          <w:right w:val="nil"/>
+          <w:between w:val="nil"/>
+        </w:pBdr>
+      </w:pPr>
+      <w:proofErr w:type="spellStart"/>
+      <w:proofErr w:type="gramStart"/>
+      <w:r>
+        <w:t>drawSeparator</w:t>
+      </w:r>
+      <w:proofErr w:type="spellEnd"/>
+      <w:r>
+        <w:t>(</w:t>
+      </w:r>
+      <w:proofErr w:type="gramEnd"/>
+      <w:r>
+        <w:t>7) :- write(' /').</w:t>
+      </w:r>
+    </w:p>
+    <w:p>
+      <w:pPr>
+        <w:pBdr>
+          <w:top w:val="nil"/>
+          <w:left w:val="nil"/>
+          <w:bottom w:val="nil"/>
+          <w:right w:val="nil"/>
+          <w:between w:val="nil"/>
+        </w:pBdr>
+      </w:pPr>
+      <w:proofErr w:type="spellStart"/>
+      <w:proofErr w:type="gramStart"/>
+      <w:r>
+        <w:t>drawSeparator</w:t>
+      </w:r>
+      <w:proofErr w:type="spellEnd"/>
+      <w:r>
+        <w:t>(</w:t>
+      </w:r>
+      <w:proofErr w:type="gramEnd"/>
+      <w:r>
+        <w:t>8) :- write('|').</w:t>
+      </w:r>
+    </w:p>
+    <w:p>
+      <w:pPr>
+        <w:pBdr>
+          <w:top w:val="nil"/>
+          <w:left w:val="nil"/>
+          <w:bottom w:val="nil"/>
+          <w:right w:val="nil"/>
+          <w:between w:val="nil"/>
+        </w:pBdr>
+      </w:pPr>
+    </w:p>
+    <w:p>
+      <w:pPr>
+        <w:pBdr>
+          <w:top w:val="nil"/>
+          <w:left w:val="nil"/>
+          <w:bottom w:val="nil"/>
+          <w:right w:val="nil"/>
+          <w:between w:val="nil"/>
+        </w:pBdr>
+      </w:pPr>
+      <w:proofErr w:type="spellStart"/>
+      <w:proofErr w:type="gramStart"/>
+      <w:r>
+        <w:t>drawSeparator</w:t>
+      </w:r>
+      <w:proofErr w:type="spellEnd"/>
+      <w:r>
+        <w:t>(</w:t>
+      </w:r>
+      <w:proofErr w:type="gramEnd"/>
+      <w:r>
+        <w:t>9) :- write(' \\').</w:t>
+      </w:r>
+    </w:p>
+    <w:p>
+      <w:pPr>
+        <w:pBdr>
+          <w:top w:val="nil"/>
+          <w:left w:val="nil"/>
+          <w:bottom w:val="nil"/>
+          <w:right w:val="nil"/>
+          <w:between w:val="nil"/>
+        </w:pBdr>
+      </w:pPr>
+      <w:proofErr w:type="spellStart"/>
+      <w:proofErr w:type="gramStart"/>
+      <w:r>
+        <w:t>drawSeparator</w:t>
+      </w:r>
+      <w:proofErr w:type="spellEnd"/>
+      <w:r>
+        <w:t>(</w:t>
+      </w:r>
+      <w:proofErr w:type="gramEnd"/>
+      <w:r>
+        <w:t>10) :- write('  \\').</w:t>
+      </w:r>
+    </w:p>
+    <w:p>
+      <w:pPr>
+        <w:pBdr>
+          <w:top w:val="nil"/>
+          <w:left w:val="nil"/>
+          <w:bottom w:val="nil"/>
+          <w:right w:val="nil"/>
+          <w:between w:val="nil"/>
+        </w:pBdr>
+      </w:pPr>
+      <w:proofErr w:type="spellStart"/>
+      <w:proofErr w:type="gramStart"/>
+      <w:r>
+        <w:t>drawSeparator</w:t>
+      </w:r>
+      <w:proofErr w:type="spellEnd"/>
+      <w:r>
+        <w:t>(</w:t>
+      </w:r>
+      <w:proofErr w:type="gramEnd"/>
+      <w:r>
+        <w:t>11) :- write('   \\').</w:t>
+      </w:r>
+    </w:p>
+    <w:p>
+      <w:pPr>
+        <w:pBdr>
+          <w:top w:val="nil"/>
+          <w:left w:val="nil"/>
+          <w:bottom w:val="nil"/>
+          <w:right w:val="nil"/>
+          <w:between w:val="nil"/>
+        </w:pBdr>
+      </w:pPr>
+      <w:proofErr w:type="spellStart"/>
+      <w:proofErr w:type="gramStart"/>
+      <w:r>
+        <w:t>drawSeparator</w:t>
+      </w:r>
+      <w:proofErr w:type="spellEnd"/>
+      <w:r>
+        <w:t>(</w:t>
+      </w:r>
+      <w:proofErr w:type="gramEnd"/>
+      <w:r>
+        <w:t>12) :- write('    \\').</w:t>
+      </w:r>
+    </w:p>
+    <w:p>
+      <w:pPr>
+        <w:pBdr>
+          <w:top w:val="nil"/>
+          <w:left w:val="nil"/>
+          <w:bottom w:val="nil"/>
+          <w:right w:val="nil"/>
+          <w:between w:val="nil"/>
+        </w:pBdr>
+      </w:pPr>
+      <w:proofErr w:type="spellStart"/>
+      <w:proofErr w:type="gramStart"/>
+      <w:r>
+        <w:t>drawSeparator</w:t>
+      </w:r>
+      <w:proofErr w:type="spellEnd"/>
+      <w:r>
+        <w:t>(</w:t>
+      </w:r>
+      <w:proofErr w:type="gramEnd"/>
+      <w:r>
+        <w:t>13) :- write('     \\').</w:t>
+      </w:r>
+    </w:p>
+    <w:p>
+      <w:pPr>
+        <w:pBdr>
+          <w:top w:val="nil"/>
+          <w:left w:val="nil"/>
+          <w:bottom w:val="nil"/>
+          <w:right w:val="nil"/>
+          <w:between w:val="nil"/>
+        </w:pBdr>
+      </w:pPr>
+      <w:proofErr w:type="spellStart"/>
+      <w:proofErr w:type="gramStart"/>
+      <w:r>
+        <w:t>drawSeparator</w:t>
+      </w:r>
+      <w:proofErr w:type="spellEnd"/>
+      <w:r>
+        <w:t>(</w:t>
+      </w:r>
+      <w:proofErr w:type="gramEnd"/>
+      <w:r>
+        <w:t>14) :- write('      \\').</w:t>
+      </w:r>
+    </w:p>
+    <w:p>
+      <w:pPr>
+        <w:pBdr>
+          <w:top w:val="nil"/>
+          <w:left w:val="nil"/>
+          <w:bottom w:val="nil"/>
+          <w:right w:val="nil"/>
+          <w:between w:val="nil"/>
+        </w:pBdr>
+      </w:pPr>
+      <w:proofErr w:type="spellStart"/>
+      <w:proofErr w:type="gramStart"/>
+      <w:r>
+        <w:t>drawSeparator</w:t>
+      </w:r>
+      <w:proofErr w:type="spellEnd"/>
+      <w:r>
+        <w:t>(</w:t>
+      </w:r>
+      <w:proofErr w:type="gramEnd"/>
+      <w:r>
+        <w:t>15) :- write('       \\').</w:t>
+      </w:r>
+    </w:p>
+    <w:p>
+      <w:pPr>
+        <w:pBdr>
+          <w:top w:val="nil"/>
+          <w:left w:val="nil"/>
+          <w:bottom w:val="nil"/>
+          <w:right w:val="nil"/>
+          <w:between w:val="nil"/>
+        </w:pBdr>
+      </w:pPr>
+      <w:proofErr w:type="spellStart"/>
+      <w:proofErr w:type="gramStart"/>
+      <w:r>
+        <w:t>drawLine</w:t>
+      </w:r>
+      <w:proofErr w:type="spellEnd"/>
+      <w:r>
+        <w:t>(</w:t>
+      </w:r>
+      <w:proofErr w:type="gramEnd"/>
+      <w:r>
+        <w:t>[], 1) :- write('\\ \n').</w:t>
+      </w:r>
+    </w:p>
+    <w:p>
+      <w:pPr>
+        <w:pBdr>
+          <w:top w:val="nil"/>
+          <w:left w:val="nil"/>
+          <w:bottom w:val="nil"/>
+          <w:right w:val="nil"/>
+          <w:between w:val="nil"/>
+        </w:pBdr>
+      </w:pPr>
+      <w:proofErr w:type="spellStart"/>
+      <w:proofErr w:type="gramStart"/>
+      <w:r>
+        <w:t>drawLine</w:t>
+      </w:r>
+      <w:proofErr w:type="spellEnd"/>
+      <w:r>
+        <w:t>(</w:t>
+      </w:r>
+      <w:proofErr w:type="gramEnd"/>
+      <w:r>
+        <w:t>[], 2) :- write('| \n').</w:t>
+      </w:r>
+    </w:p>
+    <w:p>
+      <w:pPr>
+        <w:pBdr>
+          <w:top w:val="nil"/>
+          <w:left w:val="nil"/>
+          <w:bottom w:val="nil"/>
+          <w:right w:val="nil"/>
+          <w:between w:val="nil"/>
+        </w:pBdr>
+      </w:pPr>
+      <w:proofErr w:type="spellStart"/>
+      <w:proofErr w:type="gramStart"/>
+      <w:r>
+        <w:t>drawLine</w:t>
+      </w:r>
+      <w:proofErr w:type="spellEnd"/>
+      <w:r>
+        <w:t>(</w:t>
+      </w:r>
+      <w:proofErr w:type="gramEnd"/>
+      <w:r>
+        <w:t>[], 3) :- write('/ \n').</w:t>
+      </w:r>
+    </w:p>
+    <w:p>
+      <w:pPr>
+        <w:pBdr>
+          <w:top w:val="nil"/>
+          <w:left w:val="nil"/>
+          <w:bottom w:val="nil"/>
+          <w:right w:val="nil"/>
+          <w:between w:val="nil"/>
+        </w:pBdr>
+      </w:pPr>
+      <w:proofErr w:type="spellStart"/>
+      <w:proofErr w:type="gramStart"/>
+      <w:r>
+        <w:t>drawLine</w:t>
+      </w:r>
+      <w:proofErr w:type="spellEnd"/>
+      <w:r>
+        <w:t>(</w:t>
+      </w:r>
+      <w:proofErr w:type="gramEnd"/>
+      <w:r>
+        <w:t xml:space="preserve">[H | T], N) :- piece(H), </w:t>
+      </w:r>
+      <w:proofErr w:type="spellStart"/>
+      <w:r>
+        <w:t>drawLine</w:t>
+      </w:r>
+      <w:proofErr w:type="spellEnd"/>
+      <w:r>
+        <w:t>(T, N).</w:t>
       </w:r>
     </w:p>
     <w:p>
@@ -3218,22 +3883,96 @@
           <w:between w:val="nil"/>
         </w:pBdr>
       </w:pPr>
-      <w:r>
-        <w:t>displayBoard([H|T], N):- drawSeparator(N), N1 is N+1, (N1 == 9 -&gt; drawLine(H,2);(N1 &gt;= 9 -&gt; drawLine(H,3); drawLine(H,1))) , displayBoard(T, N1).</w:t>
-      </w:r>
-    </w:p>
-    <w:p>
-      <w:pPr>
-        <w:pBdr>
-          <w:top w:val="nil"/>
-          <w:left w:val="nil"/>
-          <w:bottom w:val="nil"/>
-          <w:right w:val="nil"/>
-          <w:between w:val="nil"/>
-        </w:pBdr>
-      </w:pPr>
-      <w:r>
-        <w:t>display_game(Board, Player) :- displayBoard(Board, 1).</w:t>
+      <w:proofErr w:type="spellStart"/>
+      <w:r>
+        <w:t>displayBoard</w:t>
+      </w:r>
+      <w:proofErr w:type="spellEnd"/>
+      <w:r>
+        <w:t>([H|T], N</w:t>
+      </w:r>
+      <w:proofErr w:type="gramStart"/>
+      <w:r>
+        <w:t>):-</w:t>
+      </w:r>
+      <w:proofErr w:type="gramEnd"/>
+      <w:r>
+        <w:t xml:space="preserve"> </w:t>
+      </w:r>
+      <w:proofErr w:type="spellStart"/>
+      <w:r>
+        <w:t>drawSeparator</w:t>
+      </w:r>
+      <w:proofErr w:type="spellEnd"/>
+      <w:r>
+        <w:t xml:space="preserve">(N), N1 is N+1, (N1 == 9 -&gt; </w:t>
+      </w:r>
+      <w:proofErr w:type="spellStart"/>
+      <w:r>
+        <w:t>drawLine</w:t>
+      </w:r>
+      <w:proofErr w:type="spellEnd"/>
+      <w:r>
+        <w:t xml:space="preserve">(H,2);(N1 &gt;= 9 -&gt; </w:t>
+      </w:r>
+      <w:proofErr w:type="spellStart"/>
+      <w:r>
+        <w:t>drawLine</w:t>
+      </w:r>
+      <w:proofErr w:type="spellEnd"/>
+      <w:r>
+        <w:t xml:space="preserve">(H,3); </w:t>
+      </w:r>
+      <w:proofErr w:type="spellStart"/>
+      <w:r>
+        <w:t>drawLine</w:t>
+      </w:r>
+      <w:proofErr w:type="spellEnd"/>
+      <w:r>
+        <w:t xml:space="preserve">(H,1))) , </w:t>
+      </w:r>
+      <w:proofErr w:type="spellStart"/>
+      <w:r>
+        <w:t>displayBoard</w:t>
+      </w:r>
+      <w:proofErr w:type="spellEnd"/>
+      <w:r>
+        <w:t>(T, N1).</w:t>
+      </w:r>
+    </w:p>
+    <w:p>
+      <w:pPr>
+        <w:pBdr>
+          <w:top w:val="nil"/>
+          <w:left w:val="nil"/>
+          <w:bottom w:val="nil"/>
+          <w:right w:val="nil"/>
+          <w:between w:val="nil"/>
+        </w:pBdr>
+      </w:pPr>
+      <w:proofErr w:type="spellStart"/>
+      <w:r>
+        <w:t>display_</w:t>
+      </w:r>
+      <w:proofErr w:type="gramStart"/>
+      <w:r>
+        <w:t>game</w:t>
+      </w:r>
+      <w:proofErr w:type="spellEnd"/>
+      <w:r>
+        <w:t>(</w:t>
+      </w:r>
+      <w:proofErr w:type="gramEnd"/>
+      <w:r>
+        <w:t xml:space="preserve">Board, Player) :- </w:t>
+      </w:r>
+      <w:proofErr w:type="spellStart"/>
+      <w:r>
+        <w:t>displayBoard</w:t>
+      </w:r>
+      <w:proofErr w:type="spellEnd"/>
+      <w:r>
+        <w:t>(Board, 1).</w:t>
       </w:r>
     </w:p>
     <w:p>
@@ -3271,7 +4010,21 @@
         <w:rPr>
           <w:lang w:val="pt-PT"/>
         </w:rPr>
-        <w:t>e listas, apresentada abaixo, no predicado display_game, já mencionado acima, o resultado obtido é o visível na imagem.</w:t>
+        <w:t xml:space="preserve">e listas, apresentada abaixo, no predicado </w:t>
+      </w:r>
+      <w:proofErr w:type="spellStart"/>
+      <w:r>
+        <w:rPr>
+          <w:lang w:val="pt-PT"/>
+        </w:rPr>
+        <w:t>display_game</w:t>
+      </w:r>
+      <w:proofErr w:type="spellEnd"/>
+      <w:r>
+        <w:rPr>
+          <w:lang w:val="pt-PT"/>
+        </w:rPr>
+        <w:t>, já mencionado acima, o resultado obtido é o visível na imagem.</w:t>
       </w:r>
     </w:p>
     <w:p>
@@ -3796,13 +4549,31 @@
         </w:rPr>
       </w:pPr>
       <w:hyperlink r:id="rId21" w:history="1">
+        <w:proofErr w:type="spellStart"/>
         <w:r>
           <w:rPr>
             <w:rStyle w:val="Hiperligao"/>
             <w:lang w:val="pt-PT"/>
           </w:rPr>
-          <w:t>Board Game Geek</w:t>
+          <w:t>Board</w:t>
         </w:r>
+        <w:proofErr w:type="spellEnd"/>
+        <w:r>
+          <w:rPr>
+            <w:rStyle w:val="Hiperligao"/>
+            <w:lang w:val="pt-PT"/>
+          </w:rPr>
+          <w:t xml:space="preserve"> Game </w:t>
+        </w:r>
+        <w:proofErr w:type="spellStart"/>
+        <w:r>
+          <w:rPr>
+            <w:rStyle w:val="Hiperligao"/>
+            <w:lang w:val="pt-PT"/>
+          </w:rPr>
+          <w:t>Geek</w:t>
+        </w:r>
+        <w:proofErr w:type="spellEnd"/>
       </w:hyperlink>
     </w:p>
     <w:p>
@@ -3819,6 +4590,7 @@
         </w:rPr>
       </w:pPr>
       <w:hyperlink r:id="rId22" w:history="1">
+        <w:proofErr w:type="spellStart"/>
         <w:r>
           <w:rPr>
             <w:rStyle w:val="Hiperligao"/>
@@ -3826,6 +4598,7 @@
           </w:rPr>
           <w:t>Wikipedia</w:t>
         </w:r>
+        <w:proofErr w:type="spellEnd"/>
       </w:hyperlink>
     </w:p>
     <w:p>
@@ -3956,11 +4729,47 @@
                           <w:pPr>
                             <w:jc w:val="left"/>
                           </w:pPr>
+                          <w:proofErr w:type="spellStart"/>
                           <w:r>
                             <w:rPr>
                               <w:color w:val="FFFFFF" w:themeColor="background1"/>
                             </w:rPr>
-                            <w:t>Programação em Lógica - Iris 4</w:t>
+                            <w:t>Programação</w:t>
+                          </w:r>
+                          <w:proofErr w:type="spellEnd"/>
+                          <w:r>
+                            <w:rPr>
+                              <w:color w:val="FFFFFF" w:themeColor="background1"/>
+                            </w:rPr>
+                            <w:t xml:space="preserve"> </w:t>
+                          </w:r>
+                          <w:proofErr w:type="spellStart"/>
+                          <w:r>
+                            <w:rPr>
+                              <w:color w:val="FFFFFF" w:themeColor="background1"/>
+                            </w:rPr>
+                            <w:t>em</w:t>
+                          </w:r>
+                          <w:proofErr w:type="spellEnd"/>
+                          <w:r>
+                            <w:rPr>
+                              <w:color w:val="FFFFFF" w:themeColor="background1"/>
+                            </w:rPr>
+                            <w:t xml:space="preserve"> </w:t>
+                          </w:r>
+                          <w:proofErr w:type="spellStart"/>
+                          <w:r>
+                            <w:rPr>
+                              <w:color w:val="FFFFFF" w:themeColor="background1"/>
+                            </w:rPr>
+                            <w:t>Lógica</w:t>
+                          </w:r>
+                          <w:proofErr w:type="spellEnd"/>
+                          <w:r>
+                            <w:rPr>
+                              <w:color w:val="FFFFFF" w:themeColor="background1"/>
+                            </w:rPr>
+                            <w:t xml:space="preserve"> - Iris 4</w:t>
                           </w:r>
                           <w:r>
                             <w:rPr>
@@ -4106,11 +4915,47 @@
                     <w:pPr>
                       <w:jc w:val="left"/>
                     </w:pPr>
+                    <w:proofErr w:type="spellStart"/>
                     <w:r>
                       <w:rPr>
                         <w:color w:val="FFFFFF" w:themeColor="background1"/>
                       </w:rPr>
-                      <w:t>Programação em Lógica - Iris 4</w:t>
+                      <w:t>Programação</w:t>
+                    </w:r>
+                    <w:proofErr w:type="spellEnd"/>
+                    <w:r>
+                      <w:rPr>
+                        <w:color w:val="FFFFFF" w:themeColor="background1"/>
+                      </w:rPr>
+                      <w:t xml:space="preserve"> </w:t>
+                    </w:r>
+                    <w:proofErr w:type="spellStart"/>
+                    <w:r>
+                      <w:rPr>
+                        <w:color w:val="FFFFFF" w:themeColor="background1"/>
+                      </w:rPr>
+                      <w:t>em</w:t>
+                    </w:r>
+                    <w:proofErr w:type="spellEnd"/>
+                    <w:r>
+                      <w:rPr>
+                        <w:color w:val="FFFFFF" w:themeColor="background1"/>
+                      </w:rPr>
+                      <w:t xml:space="preserve"> </w:t>
+                    </w:r>
+                    <w:proofErr w:type="spellStart"/>
+                    <w:r>
+                      <w:rPr>
+                        <w:color w:val="FFFFFF" w:themeColor="background1"/>
+                      </w:rPr>
+                      <w:t>Lógica</w:t>
+                    </w:r>
+                    <w:proofErr w:type="spellEnd"/>
+                    <w:r>
+                      <w:rPr>
+                        <w:color w:val="FFFFFF" w:themeColor="background1"/>
+                      </w:rPr>
+                      <w:t xml:space="preserve"> - Iris 4</w:t>
                     </w:r>
                     <w:r>
                       <w:rPr>

</xml_diff>